<commit_message>
Presentation materials: Outline, Powerpoint, PDF
</commit_message>
<xml_diff>
--- a/presentation/Presentation Outline.docx
+++ b/presentation/Presentation Outline.docx
@@ -53,10 +53,342 @@
         </w:numPr>
       </w:pPr>
       <w:r>
-        <w:t>Top 10 Recommendations by Max Exp Profit with Apps Common to Both Stores</w:t>
+        <w:t>The Breakdown: Presentation Structure</w:t>
+      </w:r>
+    </w:p>
+    <w:p>
+      <w:pPr>
+        <w:pStyle w:val="ListParagraph"/>
+        <w:numPr>
+          <w:ilvl w:val="0"/>
+          <w:numId w:val="1"/>
+        </w:numPr>
+      </w:pPr>
+      <w:r>
+        <w:t>Content Rating</w:t>
       </w:r>
       <w:r>
         <w:t xml:space="preserve"> </w:t>
+      </w:r>
+      <w:r>
+        <w:rPr>
+          <w:b/>
+          <w:bCs/>
+        </w:rPr>
+        <w:t>(Ryan)</w:t>
+      </w:r>
+    </w:p>
+    <w:p>
+      <w:pPr>
+        <w:pStyle w:val="ListParagraph"/>
+        <w:numPr>
+          <w:ilvl w:val="1"/>
+          <w:numId w:val="1"/>
+        </w:numPr>
+      </w:pPr>
+      <w:r>
+        <w:t>Content Rating groups ordered by average expected profit</w:t>
+      </w:r>
+    </w:p>
+    <w:p>
+      <w:pPr>
+        <w:pStyle w:val="ListParagraph"/>
+        <w:numPr>
+          <w:ilvl w:val="2"/>
+          <w:numId w:val="1"/>
+        </w:numPr>
+      </w:pPr>
+      <w:r>
+        <w:t>Apple</w:t>
+      </w:r>
+    </w:p>
+    <w:p>
+      <w:pPr>
+        <w:pStyle w:val="ListParagraph"/>
+        <w:numPr>
+          <w:ilvl w:val="2"/>
+          <w:numId w:val="1"/>
+        </w:numPr>
+      </w:pPr>
+      <w:r>
+        <w:t>Play</w:t>
+      </w:r>
+    </w:p>
+    <w:p>
+      <w:pPr>
+        <w:pStyle w:val="ListParagraph"/>
+        <w:numPr>
+          <w:ilvl w:val="2"/>
+          <w:numId w:val="1"/>
+        </w:numPr>
+      </w:pPr>
+      <w:r>
+        <w:t>Conclusion</w:t>
+      </w:r>
+    </w:p>
+    <w:p>
+      <w:pPr>
+        <w:pStyle w:val="ListParagraph"/>
+        <w:numPr>
+          <w:ilvl w:val="1"/>
+          <w:numId w:val="1"/>
+        </w:numPr>
+      </w:pPr>
+      <w:r>
+        <w:t>3 Most profitable apps within each content rating</w:t>
+      </w:r>
+    </w:p>
+    <w:p>
+      <w:pPr>
+        <w:pStyle w:val="ListParagraph"/>
+        <w:numPr>
+          <w:ilvl w:val="2"/>
+          <w:numId w:val="1"/>
+        </w:numPr>
+      </w:pPr>
+      <w:r>
+        <w:t>Apple</w:t>
+      </w:r>
+    </w:p>
+    <w:p>
+      <w:pPr>
+        <w:pStyle w:val="ListParagraph"/>
+        <w:numPr>
+          <w:ilvl w:val="2"/>
+          <w:numId w:val="1"/>
+        </w:numPr>
+      </w:pPr>
+      <w:r>
+        <w:t>Play</w:t>
+      </w:r>
+    </w:p>
+    <w:p>
+      <w:pPr>
+        <w:pStyle w:val="ListParagraph"/>
+        <w:numPr>
+          <w:ilvl w:val="2"/>
+          <w:numId w:val="1"/>
+        </w:numPr>
+      </w:pPr>
+      <w:r>
+        <w:t>Comparison</w:t>
+      </w:r>
+    </w:p>
+    <w:p>
+      <w:pPr>
+        <w:pStyle w:val="ListParagraph"/>
+        <w:numPr>
+          <w:ilvl w:val="0"/>
+          <w:numId w:val="1"/>
+        </w:numPr>
+      </w:pPr>
+      <w:r>
+        <w:t>Genre</w:t>
+      </w:r>
+      <w:r>
+        <w:t xml:space="preserve"> </w:t>
+      </w:r>
+      <w:r>
+        <w:rPr>
+          <w:b/>
+          <w:bCs/>
+        </w:rPr>
+        <w:t>(Teng)</w:t>
+      </w:r>
+    </w:p>
+    <w:p>
+      <w:pPr>
+        <w:pStyle w:val="ListParagraph"/>
+        <w:numPr>
+          <w:ilvl w:val="1"/>
+          <w:numId w:val="1"/>
+        </w:numPr>
+      </w:pPr>
+      <w:r>
+        <w:t>Genres ordered by average expected profit</w:t>
+      </w:r>
+    </w:p>
+    <w:p>
+      <w:pPr>
+        <w:pStyle w:val="ListParagraph"/>
+        <w:numPr>
+          <w:ilvl w:val="2"/>
+          <w:numId w:val="1"/>
+        </w:numPr>
+      </w:pPr>
+      <w:r>
+        <w:t>Apple</w:t>
+      </w:r>
+    </w:p>
+    <w:p>
+      <w:pPr>
+        <w:pStyle w:val="ListParagraph"/>
+        <w:numPr>
+          <w:ilvl w:val="2"/>
+          <w:numId w:val="1"/>
+        </w:numPr>
+      </w:pPr>
+      <w:r>
+        <w:t>Play</w:t>
+      </w:r>
+    </w:p>
+    <w:p>
+      <w:pPr>
+        <w:pStyle w:val="ListParagraph"/>
+        <w:numPr>
+          <w:ilvl w:val="2"/>
+          <w:numId w:val="1"/>
+        </w:numPr>
+      </w:pPr>
+      <w:r>
+        <w:t>Together</w:t>
+      </w:r>
+    </w:p>
+    <w:p>
+      <w:pPr>
+        <w:pStyle w:val="ListParagraph"/>
+        <w:numPr>
+          <w:ilvl w:val="1"/>
+          <w:numId w:val="1"/>
+        </w:numPr>
+      </w:pPr>
+      <w:r>
+        <w:t>3 Most profitable apps within each genre</w:t>
+      </w:r>
+    </w:p>
+    <w:p>
+      <w:pPr>
+        <w:pStyle w:val="ListParagraph"/>
+        <w:numPr>
+          <w:ilvl w:val="2"/>
+          <w:numId w:val="1"/>
+        </w:numPr>
+      </w:pPr>
+      <w:r>
+        <w:t>Apple</w:t>
+      </w:r>
+    </w:p>
+    <w:p>
+      <w:pPr>
+        <w:pStyle w:val="ListParagraph"/>
+        <w:numPr>
+          <w:ilvl w:val="2"/>
+          <w:numId w:val="1"/>
+        </w:numPr>
+      </w:pPr>
+      <w:r>
+        <w:t>Play</w:t>
+      </w:r>
+    </w:p>
+    <w:p>
+      <w:pPr>
+        <w:pStyle w:val="ListParagraph"/>
+        <w:numPr>
+          <w:ilvl w:val="0"/>
+          <w:numId w:val="1"/>
+        </w:numPr>
+      </w:pPr>
+      <w:r>
+        <w:t>Price Ranges</w:t>
+      </w:r>
+      <w:r>
+        <w:t xml:space="preserve"> </w:t>
+      </w:r>
+      <w:r>
+        <w:rPr>
+          <w:b/>
+          <w:bCs/>
+        </w:rPr>
+        <w:t>(</w:t>
+      </w:r>
+      <w:r>
+        <w:rPr>
+          <w:b/>
+          <w:bCs/>
+        </w:rPr>
+        <w:t>Engida</w:t>
+      </w:r>
+      <w:r>
+        <w:rPr>
+          <w:b/>
+          <w:bCs/>
+        </w:rPr>
+        <w:t>)</w:t>
+      </w:r>
+    </w:p>
+    <w:p>
+      <w:pPr>
+        <w:pStyle w:val="ListParagraph"/>
+        <w:numPr>
+          <w:ilvl w:val="1"/>
+          <w:numId w:val="1"/>
+        </w:numPr>
+      </w:pPr>
+      <w:r>
+        <w:t>Price Ranges ordered by average expected profit</w:t>
+      </w:r>
+    </w:p>
+    <w:p>
+      <w:pPr>
+        <w:pStyle w:val="ListParagraph"/>
+        <w:numPr>
+          <w:ilvl w:val="2"/>
+          <w:numId w:val="1"/>
+        </w:numPr>
+      </w:pPr>
+      <w:r>
+        <w:t>Less expensive apps tend to be most profitable</w:t>
+      </w:r>
+    </w:p>
+    <w:p>
+      <w:pPr>
+        <w:pStyle w:val="ListParagraph"/>
+        <w:numPr>
+          <w:ilvl w:val="2"/>
+          <w:numId w:val="1"/>
+        </w:numPr>
+      </w:pPr>
+      <w:r>
+        <w:t>(Note: This is not necessarily the case when considering apps the are not in both stores)</w:t>
+      </w:r>
+    </w:p>
+    <w:p>
+      <w:pPr>
+        <w:pStyle w:val="ListParagraph"/>
+        <w:numPr>
+          <w:ilvl w:val="1"/>
+          <w:numId w:val="1"/>
+        </w:numPr>
+      </w:pPr>
+      <w:r>
+        <w:t>3 Most profitable apps within each price range</w:t>
+      </w:r>
+    </w:p>
+    <w:p>
+      <w:pPr>
+        <w:pStyle w:val="ListParagraph"/>
+        <w:numPr>
+          <w:ilvl w:val="2"/>
+          <w:numId w:val="1"/>
+        </w:numPr>
+      </w:pPr>
+      <w:r>
+        <w:t>Cytus is the only app that falls outside the “Free to $1.00” range that is also among the top 10 most profitable apps.</w:t>
+      </w:r>
+    </w:p>
+    <w:p>
+      <w:pPr>
+        <w:pStyle w:val="ListParagraph"/>
+        <w:numPr>
+          <w:ilvl w:val="0"/>
+          <w:numId w:val="1"/>
+        </w:numPr>
+      </w:pPr>
+      <w:r>
+        <w:t xml:space="preserve">The Bottom Line: </w:t>
+      </w:r>
+      <w:r>
+        <w:t xml:space="preserve">Top 10 Recommendations by Max Exp Profit with Apps Common to Both Stores </w:t>
       </w:r>
       <w:r>
         <w:rPr>
@@ -64,314 +396,6 @@
           <w:bCs/>
         </w:rPr>
         <w:t>(Fanta)</w:t>
-      </w:r>
-    </w:p>
-    <w:p>
-      <w:pPr>
-        <w:pStyle w:val="ListParagraph"/>
-        <w:numPr>
-          <w:ilvl w:val="0"/>
-          <w:numId w:val="1"/>
-        </w:numPr>
-      </w:pPr>
-      <w:r>
-        <w:t>Content Rating</w:t>
-      </w:r>
-      <w:r>
-        <w:t xml:space="preserve"> </w:t>
-      </w:r>
-      <w:r>
-        <w:rPr>
-          <w:b/>
-          <w:bCs/>
-        </w:rPr>
-        <w:t>(Ryan)</w:t>
-      </w:r>
-    </w:p>
-    <w:p>
-      <w:pPr>
-        <w:pStyle w:val="ListParagraph"/>
-        <w:numPr>
-          <w:ilvl w:val="1"/>
-          <w:numId w:val="1"/>
-        </w:numPr>
-      </w:pPr>
-      <w:r>
-        <w:t>Content Rating groups ordered by average expected profit</w:t>
-      </w:r>
-    </w:p>
-    <w:p>
-      <w:pPr>
-        <w:pStyle w:val="ListParagraph"/>
-        <w:numPr>
-          <w:ilvl w:val="2"/>
-          <w:numId w:val="1"/>
-        </w:numPr>
-      </w:pPr>
-      <w:r>
-        <w:t>Apple</w:t>
-      </w:r>
-    </w:p>
-    <w:p>
-      <w:pPr>
-        <w:pStyle w:val="ListParagraph"/>
-        <w:numPr>
-          <w:ilvl w:val="2"/>
-          <w:numId w:val="1"/>
-        </w:numPr>
-      </w:pPr>
-      <w:r>
-        <w:t>Play</w:t>
-      </w:r>
-    </w:p>
-    <w:p>
-      <w:pPr>
-        <w:pStyle w:val="ListParagraph"/>
-        <w:numPr>
-          <w:ilvl w:val="2"/>
-          <w:numId w:val="1"/>
-        </w:numPr>
-      </w:pPr>
-      <w:r>
-        <w:t>Conclusion</w:t>
-      </w:r>
-    </w:p>
-    <w:p>
-      <w:pPr>
-        <w:pStyle w:val="ListParagraph"/>
-        <w:numPr>
-          <w:ilvl w:val="1"/>
-          <w:numId w:val="1"/>
-        </w:numPr>
-      </w:pPr>
-      <w:r>
-        <w:t>3 Most profitable apps within each content rating</w:t>
-      </w:r>
-    </w:p>
-    <w:p>
-      <w:pPr>
-        <w:pStyle w:val="ListParagraph"/>
-        <w:numPr>
-          <w:ilvl w:val="2"/>
-          <w:numId w:val="1"/>
-        </w:numPr>
-      </w:pPr>
-      <w:r>
-        <w:t>Apple</w:t>
-      </w:r>
-    </w:p>
-    <w:p>
-      <w:pPr>
-        <w:pStyle w:val="ListParagraph"/>
-        <w:numPr>
-          <w:ilvl w:val="2"/>
-          <w:numId w:val="1"/>
-        </w:numPr>
-      </w:pPr>
-      <w:r>
-        <w:t>Play</w:t>
-      </w:r>
-    </w:p>
-    <w:p>
-      <w:pPr>
-        <w:pStyle w:val="ListParagraph"/>
-        <w:numPr>
-          <w:ilvl w:val="0"/>
-          <w:numId w:val="1"/>
-        </w:numPr>
-      </w:pPr>
-      <w:r>
-        <w:t>Genre</w:t>
-      </w:r>
-      <w:r>
-        <w:t xml:space="preserve"> </w:t>
-      </w:r>
-      <w:r>
-        <w:rPr>
-          <w:b/>
-          <w:bCs/>
-        </w:rPr>
-        <w:t>(Teng)</w:t>
-      </w:r>
-    </w:p>
-    <w:p>
-      <w:pPr>
-        <w:pStyle w:val="ListParagraph"/>
-        <w:numPr>
-          <w:ilvl w:val="1"/>
-          <w:numId w:val="1"/>
-        </w:numPr>
-      </w:pPr>
-      <w:r>
-        <w:t>Genres ordered by average expected profit</w:t>
-      </w:r>
-    </w:p>
-    <w:p>
-      <w:pPr>
-        <w:pStyle w:val="ListParagraph"/>
-        <w:numPr>
-          <w:ilvl w:val="2"/>
-          <w:numId w:val="1"/>
-        </w:numPr>
-      </w:pPr>
-      <w:r>
-        <w:t>Apple</w:t>
-      </w:r>
-    </w:p>
-    <w:p>
-      <w:pPr>
-        <w:pStyle w:val="ListParagraph"/>
-        <w:numPr>
-          <w:ilvl w:val="2"/>
-          <w:numId w:val="1"/>
-        </w:numPr>
-      </w:pPr>
-      <w:r>
-        <w:t>Play</w:t>
-      </w:r>
-    </w:p>
-    <w:p>
-      <w:pPr>
-        <w:pStyle w:val="ListParagraph"/>
-        <w:numPr>
-          <w:ilvl w:val="2"/>
-          <w:numId w:val="1"/>
-        </w:numPr>
-      </w:pPr>
-      <w:r>
-        <w:t>Together</w:t>
-      </w:r>
-    </w:p>
-    <w:p>
-      <w:pPr>
-        <w:pStyle w:val="ListParagraph"/>
-        <w:numPr>
-          <w:ilvl w:val="1"/>
-          <w:numId w:val="1"/>
-        </w:numPr>
-      </w:pPr>
-      <w:r>
-        <w:t>3 Most profitable apps within each genre</w:t>
-      </w:r>
-    </w:p>
-    <w:p>
-      <w:pPr>
-        <w:pStyle w:val="ListParagraph"/>
-        <w:numPr>
-          <w:ilvl w:val="2"/>
-          <w:numId w:val="1"/>
-        </w:numPr>
-      </w:pPr>
-      <w:r>
-        <w:t>Apple</w:t>
-      </w:r>
-    </w:p>
-    <w:p>
-      <w:pPr>
-        <w:pStyle w:val="ListParagraph"/>
-        <w:numPr>
-          <w:ilvl w:val="2"/>
-          <w:numId w:val="1"/>
-        </w:numPr>
-      </w:pPr>
-      <w:r>
-        <w:t>Play</w:t>
-      </w:r>
-    </w:p>
-    <w:p>
-      <w:pPr>
-        <w:pStyle w:val="ListParagraph"/>
-        <w:numPr>
-          <w:ilvl w:val="0"/>
-          <w:numId w:val="1"/>
-        </w:numPr>
-      </w:pPr>
-      <w:r>
-        <w:t>Price Ranges</w:t>
-      </w:r>
-      <w:r>
-        <w:t xml:space="preserve"> </w:t>
-      </w:r>
-      <w:r>
-        <w:rPr>
-          <w:b/>
-          <w:bCs/>
-        </w:rPr>
-        <w:t>(Joshua)</w:t>
-      </w:r>
-    </w:p>
-    <w:p>
-      <w:pPr>
-        <w:pStyle w:val="ListParagraph"/>
-        <w:numPr>
-          <w:ilvl w:val="1"/>
-          <w:numId w:val="1"/>
-        </w:numPr>
-      </w:pPr>
-      <w:r>
-        <w:t>Price Ranges ordered by average expected profit</w:t>
-      </w:r>
-    </w:p>
-    <w:p>
-      <w:pPr>
-        <w:pStyle w:val="ListParagraph"/>
-        <w:numPr>
-          <w:ilvl w:val="1"/>
-          <w:numId w:val="1"/>
-        </w:numPr>
-      </w:pPr>
-      <w:r>
-        <w:t>3 Most profitable apps within each price range</w:t>
-      </w:r>
-    </w:p>
-    <w:p>
-      <w:pPr>
-        <w:pStyle w:val="ListParagraph"/>
-        <w:numPr>
-          <w:ilvl w:val="0"/>
-          <w:numId w:val="1"/>
-        </w:numPr>
-      </w:pPr>
-      <w:r>
-        <w:t>Conclusion/Overview</w:t>
-      </w:r>
-      <w:r>
-        <w:t xml:space="preserve"> </w:t>
-      </w:r>
-      <w:r>
-        <w:rPr>
-          <w:b/>
-          <w:bCs/>
-        </w:rPr>
-        <w:t>(</w:t>
-      </w:r>
-      <w:proofErr w:type="spellStart"/>
-      <w:r>
-        <w:rPr>
-          <w:b/>
-          <w:bCs/>
-        </w:rPr>
-        <w:t>Engida</w:t>
-      </w:r>
-      <w:proofErr w:type="spellEnd"/>
-      <w:r>
-        <w:rPr>
-          <w:b/>
-          <w:bCs/>
-        </w:rPr>
-        <w:t>)</w:t>
-      </w:r>
-    </w:p>
-    <w:p>
-      <w:pPr>
-        <w:pStyle w:val="ListParagraph"/>
-        <w:numPr>
-          <w:ilvl w:val="1"/>
-          <w:numId w:val="1"/>
-        </w:numPr>
-      </w:pPr>
-      <w:r>
-        <w:t>Bottom Line Again</w:t>
       </w:r>
     </w:p>
     <w:sectPr>

</xml_diff>